<commit_message>
Update 4th Year Project Report.docx
</commit_message>
<xml_diff>
--- a/Documentation/4th Year Project Report.docx
+++ b/Documentation/4th Year Project Report.docx
@@ -7793,7 +7793,13 @@
         <w:rPr>
           <w:lang w:val="en-IN"/>
         </w:rPr>
-        <w:t>subfolders</w:t>
+        <w:t>sub</w:t>
+      </w:r>
+      <w:r>
+        <w:rPr>
+          <w:lang w:val="en-IN"/>
+        </w:rPr>
+        <w:t>sets</w:t>
       </w:r>
       <w:r>
         <w:rPr>
@@ -15499,6 +15505,152 @@
           <w:lang w:val="en-IN"/>
         </w:rPr>
         <w:t>of the CSV file with the feature matrix</w:t>
+      </w:r>
+    </w:p>
+    <w:p>
+      <w:pPr>
+        <w:pStyle w:val="Heading2"/>
+        <w:rPr>
+          <w:lang w:val="en-IN"/>
+        </w:rPr>
+      </w:pPr>
+      <w:r>
+        <w:rPr>
+          <w:lang w:val="en-IN"/>
+        </w:rPr>
+        <w:lastRenderedPageBreak/>
+        <w:t>Verification</w:t>
+      </w:r>
+    </w:p>
+    <w:p>
+      <w:pPr>
+        <w:ind w:firstLine="851"/>
+        <w:jc w:val="both"/>
+        <w:rPr>
+          <w:lang w:val="en-IN"/>
+        </w:rPr>
+      </w:pPr>
+      <w:r>
+        <w:rPr>
+          <w:lang w:val="en-IN"/>
+        </w:rPr>
+        <w:t>After the extraction of the features is complete, we update the VGG16 model again. This time we will only update the last layer of the model</w:t>
+      </w:r>
+      <w:r>
+        <w:rPr>
+          <w:lang w:val="en-IN"/>
+        </w:rPr>
+        <w:t xml:space="preserve"> to provide two outputs instead of the original 1000</w:t>
+      </w:r>
+      <w:r>
+        <w:rPr>
+          <w:lang w:val="en-IN"/>
+        </w:rPr>
+        <w:t xml:space="preserve"> (similar to the dog and cat classifier)</w:t>
+      </w:r>
+      <w:r>
+        <w:rPr>
+          <w:lang w:val="en-IN"/>
+        </w:rPr>
+        <w:t xml:space="preserve">. </w:t>
+      </w:r>
+      <w:r>
+        <w:rPr>
+          <w:lang w:val="en-IN"/>
+        </w:rPr>
+        <w:t xml:space="preserve">Then we will train the model with every writer pair. </w:t>
+      </w:r>
+      <w:r>
+        <w:rPr>
+          <w:lang w:val="en-IN"/>
+        </w:rPr>
+        <w:t xml:space="preserve">This trains the model to be able to distinguish </w:t>
+      </w:r>
+      <w:r>
+        <w:rPr>
+          <w:lang w:val="en-IN"/>
+        </w:rPr>
+        <w:t xml:space="preserve">between the handwriting of the primary subject of the </w:t>
+      </w:r>
+      <w:r>
+        <w:rPr>
+          <w:lang w:val="en-IN"/>
+        </w:rPr>
+        <w:t>write</w:t>
+      </w:r>
+      <w:r>
+        <w:rPr>
+          <w:lang w:val="en-IN"/>
+        </w:rPr>
+        <w:t>r</w:t>
+      </w:r>
+      <w:r>
+        <w:rPr>
+          <w:lang w:val="en-IN"/>
+        </w:rPr>
+        <w:t xml:space="preserve"> pair</w:t>
+      </w:r>
+      <w:r>
+        <w:rPr>
+          <w:lang w:val="en-IN"/>
+        </w:rPr>
+        <w:t xml:space="preserve"> and the rest.</w:t>
+      </w:r>
+      <w:r>
+        <w:rPr>
+          <w:lang w:val="en-IN"/>
+        </w:rPr>
+        <w:t xml:space="preserve"> After training with all the available dataset, we will use the testing part of the dataset to test the accuracy of our model</w:t>
+      </w:r>
+      <w:r>
+        <w:rPr>
+          <w:lang w:val="en-IN"/>
+        </w:rPr>
+        <w:t>.</w:t>
+      </w:r>
+      <w:r>
+        <w:rPr>
+          <w:lang w:val="en-IN"/>
+        </w:rPr>
+        <w:t xml:space="preserve"> </w:t>
+      </w:r>
+      <w:r>
+        <w:rPr>
+          <w:lang w:val="en-IN"/>
+        </w:rPr>
+        <w:t>Using this, we will calculate the accuracy of our method of verification</w:t>
+      </w:r>
+      <w:r>
+        <w:rPr>
+          <w:lang w:val="en-IN"/>
+        </w:rPr>
+        <w:t>.</w:t>
+      </w:r>
+    </w:p>
+    <w:p>
+      <w:pPr>
+        <w:ind w:firstLine="851"/>
+        <w:jc w:val="both"/>
+        <w:rPr>
+          <w:lang w:val="en-IN"/>
+        </w:rPr>
+      </w:pPr>
+    </w:p>
+    <w:p>
+      <w:pPr>
+        <w:rPr>
+          <w:b/>
+          <w:bCs/>
+          <w:sz w:val="28"/>
+          <w:szCs w:val="28"/>
+          <w:lang w:val="en-IN"/>
+        </w:rPr>
+      </w:pPr>
+      <w:r>
+        <w:rPr>
+          <w:lang w:val="en-IN"/>
+        </w:rPr>
+        <w:br w:type="page"/>
       </w:r>
     </w:p>
     <w:p>
@@ -19638,6 +19790,18 @@
       </w:tblBorders>
     </w:tblPr>
   </w:style>
+  <w:style w:type="character" w:styleId="FollowedHyperlink">
+    <w:name w:val="FollowedHyperlink"/>
+    <w:basedOn w:val="DefaultParagraphFont"/>
+    <w:uiPriority w:val="99"/>
+    <w:semiHidden/>
+    <w:unhideWhenUsed/>
+    <w:rsid w:val="0056302F"/>
+    <w:rPr>
+      <w:color w:val="954F72" w:themeColor="followedHyperlink"/>
+      <w:u w:val="single"/>
+    </w:rPr>
+  </w:style>
 </w:styles>
 </file>
 

</xml_diff>